<commit_message>
Documentation on App life cycle of Background Execution
Documentation on App life cycle of Background Execution
</commit_message>
<xml_diff>
--- a/Meheboob/Documentation/iOS Documentations/iOS App Life Cycle/iOS Background Execution.docx
+++ b/Meheboob/Documentation/iOS Documentations/iOS App Life Cycle/iOS Background Execution.docx
@@ -48,27 +48,7 @@
           <w:szCs w:val="24"/>
           <w:shd w:val="clear" w:color="auto" w:fill="FFFFFF"/>
         </w:rPr>
-        <w:t xml:space="preserve">The Background Execution is a state of an </w:t>
-      </w:r>
-      <w:r>
-        <w:rPr>
-          <w:rFonts w:ascii="Times New Roman" w:hAnsi="Times New Roman" w:cs="Times New Roman"/>
-          <w:color w:val="000000"/>
-          <w:sz w:val="24"/>
-          <w:szCs w:val="24"/>
-          <w:shd w:val="clear" w:color="auto" w:fill="FFFFFF"/>
-        </w:rPr>
-        <w:t>application and</w:t>
-      </w:r>
-      <w:r>
-        <w:rPr>
-          <w:rFonts w:ascii="Times New Roman" w:hAnsi="Times New Roman" w:cs="Times New Roman"/>
-          <w:color w:val="000000"/>
-          <w:sz w:val="24"/>
-          <w:szCs w:val="24"/>
-          <w:shd w:val="clear" w:color="auto" w:fill="FFFFFF"/>
-        </w:rPr>
-        <w:t xml:space="preserve"> the App goes to this state w</w:t>
+        <w:t>The Background Execution is a state of an application and the App goes to this state w</w:t>
       </w:r>
       <w:r>
         <w:rPr>
@@ -278,27 +258,7 @@
           <w:szCs w:val="24"/>
           <w:shd w:val="clear" w:color="auto" w:fill="FFFFFF"/>
         </w:rPr>
-        <w:t>When</w:t>
-      </w:r>
-      <w:r>
-        <w:rPr>
-          <w:rFonts w:ascii="Times New Roman" w:hAnsi="Times New Roman" w:cs="Times New Roman"/>
-          <w:color w:val="000000"/>
-          <w:sz w:val="24"/>
-          <w:szCs w:val="24"/>
-          <w:shd w:val="clear" w:color="auto" w:fill="FFFFFF"/>
-        </w:rPr>
-        <w:t xml:space="preserve"> we suspend</w:t>
-      </w:r>
-      <w:r>
-        <w:rPr>
-          <w:rFonts w:ascii="Times New Roman" w:hAnsi="Times New Roman" w:cs="Times New Roman"/>
-          <w:color w:val="000000"/>
-          <w:sz w:val="24"/>
-          <w:szCs w:val="24"/>
-          <w:shd w:val="clear" w:color="auto" w:fill="FFFFFF"/>
-        </w:rPr>
-        <w:t xml:space="preserve"> the app it will improve the</w:t>
+        <w:t>When we suspend the app it will improve the</w:t>
       </w:r>
       <w:r>
         <w:rPr>
@@ -722,19 +682,7 @@
         <w:rPr>
           <w:color w:val="000000"/>
         </w:rPr>
-        <w:t xml:space="preserve">Apps moving to the background are expected to put themselves into </w:t>
-      </w:r>
-      <w:r>
-        <w:rPr>
-          <w:color w:val="000000"/>
-        </w:rPr>
-        <w:t>an</w:t>
-      </w:r>
-      <w:r>
-        <w:rPr>
-          <w:color w:val="000000"/>
-        </w:rPr>
-        <w:t xml:space="preserve"> </w:t>
+        <w:t xml:space="preserve">Apps moving to the background are expected to put themselves into an </w:t>
       </w:r>
       <w:r>
         <w:rPr>
@@ -925,13 +873,7 @@
         <w:t xml:space="preserve"> mentioned above</w:t>
       </w:r>
       <w:r>
-        <w:t xml:space="preserve"> delays the suspension </w:t>
-      </w:r>
-      <w:r>
-        <w:t>of app</w:t>
-      </w:r>
-      <w:r>
-        <w:t xml:space="preserve"> temporarily, giving it a little</w:t>
+        <w:t xml:space="preserve"> delays the suspension of app temporarily, giving it a little</w:t>
       </w:r>
       <w:r>
         <w:t xml:space="preserve"> extra time to finish its work.</w:t>
@@ -983,10 +925,7 @@
         <w:t>:</w:t>
       </w:r>
       <w:r>
-        <w:t xml:space="preserve"> </w:t>
-      </w:r>
-      <w:r>
-        <w:t xml:space="preserve">method to let the system </w:t>
+        <w:t xml:space="preserve"> method to let the system </w:t>
       </w:r>
       <w:r>
         <w:t xml:space="preserve">to </w:t>
@@ -1491,15 +1430,7 @@
           <w:color w:val="000000"/>
           <w:shd w:val="clear" w:color="auto" w:fill="FFFFFF"/>
         </w:rPr>
-        <w:t>The Example</w:t>
-      </w:r>
-      <w:r>
-        <w:rPr>
-          <w:rStyle w:val="contenttext"/>
-          <w:color w:val="000000"/>
-          <w:shd w:val="clear" w:color="auto" w:fill="FFFFFF"/>
-        </w:rPr>
-        <w:t xml:space="preserve"> below</w:t>
+        <w:t>The Example below</w:t>
       </w:r>
       <w:r>
         <w:rPr>
@@ -1644,14 +1575,7 @@
           <w:color w:val="000000"/>
           <w:shd w:val="clear" w:color="auto" w:fill="FFFFFF"/>
         </w:rPr>
-        <w:t xml:space="preserve">The use </w:t>
-      </w:r>
-      <w:r>
-        <w:rPr>
-          <w:color w:val="000000"/>
-          <w:shd w:val="clear" w:color="auto" w:fill="FFFFFF"/>
-        </w:rPr>
-        <w:t>of</w:t>
+        <w:t>The use of</w:t>
       </w:r>
       <w:r>
         <w:rPr>
@@ -1666,15 +1590,7 @@
           <w:color w:val="000000"/>
           <w:shd w:val="clear" w:color="auto" w:fill="FFFFFF"/>
         </w:rPr>
-        <w:t>blocks</w:t>
-      </w:r>
-      <w:r>
-        <w:rPr>
-          <w:rStyle w:val="apple-converted-space"/>
-          <w:color w:val="000000"/>
-          <w:shd w:val="clear" w:color="auto" w:fill="FFFFFF"/>
-        </w:rPr>
-        <w:t> </w:t>
+        <w:t>blocks </w:t>
       </w:r>
       <w:r>
         <w:rPr>
@@ -2207,6 +2123,7 @@
           <w:numId w:val="11"/>
         </w:numPr>
         <w:spacing w:before="0" w:beforeAutospacing="0" w:after="200" w:afterAutospacing="0"/>
+        <w:jc w:val="both"/>
       </w:pPr>
       <w:r>
         <w:t xml:space="preserve">In </w:t>
@@ -2235,6 +2152,7 @@
           <w:numId w:val="11"/>
         </w:numPr>
         <w:spacing w:before="0" w:beforeAutospacing="0" w:after="200" w:afterAutospacing="0"/>
+        <w:jc w:val="both"/>
       </w:pPr>
       <w:r>
         <w:t xml:space="preserve">However, any code </w:t>
@@ -2262,6 +2180,928 @@
       </w:r>
       <w:r>
         <w:t xml:space="preserve"> state information and end the task.</w:t>
+      </w:r>
+    </w:p>
+    <w:p>
+      <w:pPr>
+        <w:pStyle w:val="Heading2"/>
+        <w:spacing w:before="420"/>
+        <w:jc w:val="both"/>
+        <w:rPr>
+          <w:rFonts w:ascii="Times New Roman" w:hAnsi="Times New Roman" w:cs="Times New Roman"/>
+          <w:b w:val="0"/>
+          <w:bCs w:val="0"/>
+          <w:color w:val="548DD4" w:themeColor="text2" w:themeTint="99"/>
+          <w:sz w:val="28"/>
+          <w:szCs w:val="28"/>
+        </w:rPr>
+      </w:pPr>
+      <w:r>
+        <w:rPr>
+          <w:rFonts w:ascii="Times New Roman" w:hAnsi="Times New Roman" w:cs="Times New Roman"/>
+          <w:b w:val="0"/>
+          <w:bCs w:val="0"/>
+          <w:color w:val="548DD4" w:themeColor="text2" w:themeTint="99"/>
+          <w:sz w:val="28"/>
+          <w:szCs w:val="28"/>
+        </w:rPr>
+        <w:t>Downloading Content in the Background</w:t>
+      </w:r>
+    </w:p>
+    <w:p>
+      <w:pPr>
+        <w:pStyle w:val="NormalWeb"/>
+        <w:numPr>
+          <w:ilvl w:val="0"/>
+          <w:numId w:val="13"/>
+        </w:numPr>
+        <w:spacing w:before="0" w:beforeAutospacing="0" w:after="200" w:afterAutospacing="0"/>
+        <w:jc w:val="both"/>
+      </w:pPr>
+      <w:r>
+        <w:t xml:space="preserve">Downloading is most common thing in every App. </w:t>
+      </w:r>
+      <w:r>
+        <w:t>When</w:t>
+      </w:r>
+      <w:r>
+        <w:t xml:space="preserve"> user starts</w:t>
+      </w:r>
+      <w:r>
+        <w:t xml:space="preserve"> downloading files, apps should use an</w:t>
+      </w:r>
+      <w:r>
+        <w:rPr>
+          <w:rStyle w:val="apple-converted-space"/>
+        </w:rPr>
+        <w:t> </w:t>
+      </w:r>
+      <w:r>
+        <w:rPr>
+          <w:rStyle w:val="HTMLCode"/>
+          <w:rFonts w:ascii="Times New Roman" w:eastAsiaTheme="majorEastAsia" w:hAnsi="Times New Roman" w:cs="Times New Roman"/>
+          <w:b/>
+          <w:sz w:val="24"/>
+          <w:szCs w:val="24"/>
+        </w:rPr>
+        <w:t>NSURLSession</w:t>
+      </w:r>
+      <w:r>
+        <w:rPr>
+          <w:rStyle w:val="apple-converted-space"/>
+        </w:rPr>
+        <w:t> </w:t>
+      </w:r>
+      <w:r>
+        <w:t>object to starts downloads</w:t>
+      </w:r>
+      <w:r>
+        <w:t xml:space="preserve"> so that the system can take control of the download process in case </w:t>
+      </w:r>
+      <w:r>
+        <w:t xml:space="preserve">when </w:t>
+      </w:r>
+      <w:r>
+        <w:t xml:space="preserve">the </w:t>
+      </w:r>
+      <w:r>
+        <w:t>app is suspended or terminated.</w:t>
+      </w:r>
+    </w:p>
+    <w:p>
+      <w:pPr>
+        <w:pStyle w:val="NormalWeb"/>
+        <w:numPr>
+          <w:ilvl w:val="0"/>
+          <w:numId w:val="13"/>
+        </w:numPr>
+        <w:spacing w:before="0" w:beforeAutospacing="0" w:after="200" w:afterAutospacing="0"/>
+        <w:jc w:val="both"/>
+      </w:pPr>
+      <w:r>
+        <w:t xml:space="preserve">When </w:t>
+      </w:r>
+      <w:r>
+        <w:t>we</w:t>
+      </w:r>
+      <w:r>
+        <w:t xml:space="preserve"> configure an</w:t>
+      </w:r>
+      <w:r>
+        <w:rPr>
+          <w:rStyle w:val="apple-converted-space"/>
+        </w:rPr>
+        <w:t> </w:t>
+      </w:r>
+      <w:r>
+        <w:rPr>
+          <w:rStyle w:val="HTMLCode"/>
+          <w:rFonts w:ascii="Times New Roman" w:eastAsiaTheme="majorEastAsia" w:hAnsi="Times New Roman" w:cs="Times New Roman"/>
+          <w:b/>
+          <w:sz w:val="24"/>
+          <w:szCs w:val="24"/>
+        </w:rPr>
+        <w:t>NSURLSession</w:t>
+      </w:r>
+      <w:r>
+        <w:rPr>
+          <w:rStyle w:val="apple-converted-space"/>
+        </w:rPr>
+        <w:t> </w:t>
+      </w:r>
+      <w:r>
+        <w:t>object for background transfers, the</w:t>
+      </w:r>
+      <w:r>
+        <w:t>n the</w:t>
+      </w:r>
+      <w:r>
+        <w:t xml:space="preserve"> system manages those transfers in a separate process and reports status bac</w:t>
+      </w:r>
+      <w:r>
+        <w:t>k to the app in the usual way.</w:t>
+      </w:r>
+    </w:p>
+    <w:p>
+      <w:pPr>
+        <w:pStyle w:val="NormalWeb"/>
+        <w:numPr>
+          <w:ilvl w:val="0"/>
+          <w:numId w:val="13"/>
+        </w:numPr>
+        <w:spacing w:before="0" w:beforeAutospacing="0" w:after="200" w:afterAutospacing="0"/>
+        <w:jc w:val="both"/>
+      </w:pPr>
+      <w:r>
+        <w:t xml:space="preserve">If </w:t>
+      </w:r>
+      <w:r>
+        <w:t>the</w:t>
+      </w:r>
+      <w:r>
+        <w:t xml:space="preserve"> app is terminated while transfers are ongoing, the system continues the transfers in the background and launches your app (as appropriate) when the transfers finish or when one or more tasks need </w:t>
+      </w:r>
+      <w:r>
+        <w:t>the</w:t>
+      </w:r>
+      <w:r>
+        <w:t xml:space="preserve"> app’s attention.</w:t>
+      </w:r>
+    </w:p>
+    <w:p>
+      <w:pPr>
+        <w:pStyle w:val="NormalWeb"/>
+        <w:numPr>
+          <w:ilvl w:val="0"/>
+          <w:numId w:val="13"/>
+        </w:numPr>
+        <w:spacing w:before="0" w:beforeAutospacing="0" w:after="200" w:afterAutospacing="0"/>
+        <w:jc w:val="both"/>
+      </w:pPr>
+      <w:r>
+        <w:t>To support</w:t>
+      </w:r>
+      <w:r>
+        <w:t xml:space="preserve"> in the</w:t>
+      </w:r>
+      <w:r>
+        <w:t xml:space="preserve"> background transfers, </w:t>
+      </w:r>
+      <w:r>
+        <w:t>we</w:t>
+      </w:r>
+      <w:r>
+        <w:t xml:space="preserve"> must configure </w:t>
+      </w:r>
+      <w:r>
+        <w:t>the</w:t>
+      </w:r>
+      <w:r>
+        <w:rPr>
+          <w:rStyle w:val="apple-converted-space"/>
+        </w:rPr>
+        <w:t> </w:t>
+      </w:r>
+      <w:r>
+        <w:rPr>
+          <w:rStyle w:val="HTMLCode"/>
+          <w:rFonts w:ascii="Times New Roman" w:eastAsiaTheme="majorEastAsia" w:hAnsi="Times New Roman" w:cs="Times New Roman"/>
+          <w:b/>
+          <w:sz w:val="24"/>
+          <w:szCs w:val="24"/>
+        </w:rPr>
+        <w:t>NSURLSession</w:t>
+      </w:r>
+      <w:r>
+        <w:rPr>
+          <w:rStyle w:val="apple-converted-space"/>
+        </w:rPr>
+        <w:t> </w:t>
+      </w:r>
+      <w:r>
+        <w:t>object appropriately.</w:t>
+      </w:r>
+    </w:p>
+    <w:p>
+      <w:pPr>
+        <w:pStyle w:val="NormalWeb"/>
+        <w:numPr>
+          <w:ilvl w:val="0"/>
+          <w:numId w:val="13"/>
+        </w:numPr>
+        <w:spacing w:before="0" w:beforeAutospacing="0" w:after="200" w:afterAutospacing="0"/>
+        <w:jc w:val="both"/>
+      </w:pPr>
+      <w:r>
+        <w:t xml:space="preserve">To configure the session, </w:t>
+      </w:r>
+      <w:r>
+        <w:t>it is mandatory to</w:t>
+      </w:r>
+      <w:r>
+        <w:t xml:space="preserve"> create</w:t>
+      </w:r>
+      <w:r>
+        <w:rPr>
+          <w:rStyle w:val="apple-converted-space"/>
+        </w:rPr>
+        <w:t> </w:t>
+      </w:r>
+      <w:r>
+        <w:rPr>
+          <w:rStyle w:val="HTMLCode"/>
+          <w:rFonts w:ascii="Times New Roman" w:eastAsiaTheme="majorEastAsia" w:hAnsi="Times New Roman" w:cs="Times New Roman"/>
+          <w:b/>
+          <w:sz w:val="24"/>
+          <w:szCs w:val="24"/>
+        </w:rPr>
+        <w:t>NSURLSessionConfiguration</w:t>
+      </w:r>
+      <w:r>
+        <w:rPr>
+          <w:rStyle w:val="apple-converted-space"/>
+        </w:rPr>
+        <w:t> </w:t>
+      </w:r>
+      <w:r>
+        <w:t xml:space="preserve">object and set several properties to appropriate values. </w:t>
+      </w:r>
+      <w:r>
+        <w:t>After that we have to</w:t>
+      </w:r>
+      <w:r>
+        <w:t xml:space="preserve"> pass that configuration object to the appropriate initialization method of</w:t>
+      </w:r>
+      <w:r>
+        <w:rPr>
+          <w:rStyle w:val="apple-converted-space"/>
+        </w:rPr>
+        <w:t> </w:t>
+      </w:r>
+      <w:r>
+        <w:rPr>
+          <w:rStyle w:val="HTMLCode"/>
+          <w:rFonts w:ascii="Times New Roman" w:eastAsiaTheme="majorEastAsia" w:hAnsi="Times New Roman" w:cs="Times New Roman"/>
+          <w:b/>
+          <w:sz w:val="24"/>
+          <w:szCs w:val="24"/>
+        </w:rPr>
+        <w:t>NSURLSession</w:t>
+      </w:r>
+      <w:r>
+        <w:rPr>
+          <w:rStyle w:val="apple-converted-space"/>
+        </w:rPr>
+        <w:t> </w:t>
+      </w:r>
+      <w:r>
+        <w:t xml:space="preserve">when creating </w:t>
+      </w:r>
+      <w:r>
+        <w:t>the</w:t>
+      </w:r>
+      <w:r>
+        <w:t xml:space="preserve"> session.</w:t>
+      </w:r>
+    </w:p>
+    <w:p>
+      <w:pPr>
+        <w:pStyle w:val="NormalWeb"/>
+        <w:spacing w:before="0" w:beforeAutospacing="0" w:after="200" w:afterAutospacing="0"/>
+        <w:jc w:val="both"/>
+        <w:rPr>
+          <w:b/>
+        </w:rPr>
+      </w:pPr>
+      <w:r>
+        <w:rPr>
+          <w:b/>
+        </w:rPr>
+        <w:t>The process for creating a configuration object that supports background downloads is as follows:</w:t>
+      </w:r>
+    </w:p>
+    <w:p>
+      <w:pPr>
+        <w:pStyle w:val="NormalWeb"/>
+        <w:numPr>
+          <w:ilvl w:val="0"/>
+          <w:numId w:val="14"/>
+        </w:numPr>
+        <w:spacing w:before="160" w:beforeAutospacing="0" w:after="200" w:afterAutospacing="0"/>
+        <w:jc w:val="both"/>
+      </w:pPr>
+      <w:r>
+        <w:t>Create the configuration object using the</w:t>
+      </w:r>
+      <w:r>
+        <w:rPr>
+          <w:rStyle w:val="apple-converted-space"/>
+        </w:rPr>
+        <w:t> </w:t>
+      </w:r>
+      <w:hyperlink r:id="rId8" w:anchor="//apple_ref/occ/clm/NSURLSessionConfiguration/backgroundSessionConfigurationWithIdentifier:" w:tgtFrame="_self" w:history="1">
+        <w:r>
+          <w:rPr>
+            <w:rStyle w:val="Hyperlink"/>
+            <w:b/>
+            <w:color w:val="auto"/>
+            <w:u w:val="none"/>
+          </w:rPr>
+          <w:t>backgroundSessionConfigurationWithIdentifier</w:t>
+        </w:r>
+        <w:r>
+          <w:rPr>
+            <w:rStyle w:val="Hyperlink"/>
+            <w:color w:val="3366CC"/>
+          </w:rPr>
+          <w:t>:</w:t>
+        </w:r>
+      </w:hyperlink>
+      <w:r>
+        <w:rPr>
+          <w:rStyle w:val="apple-converted-space"/>
+        </w:rPr>
+        <w:t> </w:t>
+      </w:r>
+      <w:r>
+        <w:t>method of</w:t>
+      </w:r>
+      <w:r>
+        <w:rPr>
+          <w:rStyle w:val="apple-converted-space"/>
+        </w:rPr>
+        <w:t> </w:t>
+      </w:r>
+      <w:r>
+        <w:rPr>
+          <w:rStyle w:val="HTMLCode"/>
+          <w:rFonts w:ascii="Times New Roman" w:eastAsiaTheme="majorEastAsia" w:hAnsi="Times New Roman" w:cs="Times New Roman"/>
+          <w:b/>
+          <w:sz w:val="24"/>
+          <w:szCs w:val="24"/>
+        </w:rPr>
+        <w:t>NSURLSessionConfiguration</w:t>
+      </w:r>
+      <w:r>
+        <w:t>.</w:t>
+      </w:r>
+    </w:p>
+    <w:p>
+      <w:pPr>
+        <w:pStyle w:val="NormalWeb"/>
+        <w:numPr>
+          <w:ilvl w:val="0"/>
+          <w:numId w:val="14"/>
+        </w:numPr>
+        <w:spacing w:before="160" w:beforeAutospacing="0" w:after="200" w:afterAutospacing="0"/>
+        <w:jc w:val="both"/>
+      </w:pPr>
+      <w:r>
+        <w:t>Set the value of the configuration object’s</w:t>
+      </w:r>
+      <w:r>
+        <w:rPr>
+          <w:rStyle w:val="apple-converted-space"/>
+        </w:rPr>
+        <w:t> </w:t>
+      </w:r>
+      <w:hyperlink r:id="rId9" w:anchor="//apple_ref/occ/instp/NSURLSessionConfiguration/sessionSendsLaunchEvents" w:tgtFrame="_self" w:history="1">
+        <w:r>
+          <w:rPr>
+            <w:rStyle w:val="Hyperlink"/>
+            <w:b/>
+            <w:color w:val="auto"/>
+            <w:u w:val="none"/>
+          </w:rPr>
+          <w:t>sessionSendsLaunchEvents</w:t>
+        </w:r>
+      </w:hyperlink>
+      <w:r>
+        <w:rPr>
+          <w:rStyle w:val="apple-converted-space"/>
+        </w:rPr>
+        <w:t> </w:t>
+      </w:r>
+      <w:r>
+        <w:t>property to</w:t>
+      </w:r>
+      <w:r>
+        <w:rPr>
+          <w:rStyle w:val="apple-converted-space"/>
+        </w:rPr>
+        <w:t> </w:t>
+      </w:r>
+      <w:hyperlink r:id="rId10" w:anchor="//apple_ref/doc/c_ref/YES" w:history="1">
+        <w:r>
+          <w:rPr>
+            <w:rStyle w:val="Hyperlink"/>
+            <w:b/>
+            <w:color w:val="auto"/>
+            <w:u w:val="none"/>
+          </w:rPr>
+          <w:t>YES</w:t>
+        </w:r>
+      </w:hyperlink>
+      <w:r>
+        <w:t>.</w:t>
+      </w:r>
+    </w:p>
+    <w:p>
+      <w:pPr>
+        <w:pStyle w:val="NormalWeb"/>
+        <w:numPr>
+          <w:ilvl w:val="0"/>
+          <w:numId w:val="14"/>
+        </w:numPr>
+        <w:spacing w:before="160" w:beforeAutospacing="0" w:after="200" w:afterAutospacing="0"/>
+        <w:jc w:val="both"/>
+      </w:pPr>
+      <w:r>
+        <w:t>I</w:t>
+      </w:r>
+      <w:r>
+        <w:t xml:space="preserve">f </w:t>
+      </w:r>
+      <w:r>
+        <w:t>the</w:t>
+      </w:r>
+      <w:r>
+        <w:t xml:space="preserve"> app starts transfers while it is in the foreground, it is recommend that </w:t>
+      </w:r>
+      <w:r>
+        <w:t>we</w:t>
+      </w:r>
+      <w:r>
+        <w:t xml:space="preserve"> also set the</w:t>
+      </w:r>
+      <w:r>
+        <w:rPr>
+          <w:rStyle w:val="apple-converted-space"/>
+        </w:rPr>
+        <w:t> </w:t>
+      </w:r>
+      <w:hyperlink r:id="rId11" w:anchor="//apple_ref/occ/instp/NSURLSessionConfiguration/discretionary" w:tgtFrame="_self" w:history="1">
+        <w:r>
+          <w:rPr>
+            <w:rStyle w:val="Hyperlink"/>
+            <w:b/>
+            <w:color w:val="auto"/>
+            <w:u w:val="none"/>
+          </w:rPr>
+          <w:t>discretionary</w:t>
+        </w:r>
+      </w:hyperlink>
+      <w:r>
+        <w:rPr>
+          <w:rStyle w:val="apple-converted-space"/>
+        </w:rPr>
+        <w:t> </w:t>
+      </w:r>
+      <w:r>
+        <w:t>property of the configuration object to</w:t>
+      </w:r>
+      <w:r>
+        <w:rPr>
+          <w:rStyle w:val="apple-converted-space"/>
+        </w:rPr>
+        <w:t> </w:t>
+      </w:r>
+      <w:hyperlink r:id="rId12" w:anchor="//apple_ref/doc/c_ref/YES" w:history="1">
+        <w:r>
+          <w:rPr>
+            <w:rStyle w:val="Hyperlink"/>
+            <w:b/>
+            <w:color w:val="auto"/>
+            <w:u w:val="none"/>
+          </w:rPr>
+          <w:t>YES</w:t>
+        </w:r>
+      </w:hyperlink>
+      <w:r>
+        <w:t>.</w:t>
+      </w:r>
+    </w:p>
+    <w:p>
+      <w:pPr>
+        <w:pStyle w:val="NormalWeb"/>
+        <w:numPr>
+          <w:ilvl w:val="0"/>
+          <w:numId w:val="14"/>
+        </w:numPr>
+        <w:spacing w:before="160" w:beforeAutospacing="0" w:after="200" w:afterAutospacing="0"/>
+        <w:jc w:val="both"/>
+      </w:pPr>
+      <w:r>
+        <w:t>Configure any other properties of the configuration object as appropriate.</w:t>
+      </w:r>
+    </w:p>
+    <w:p>
+      <w:pPr>
+        <w:pStyle w:val="NormalWeb"/>
+        <w:numPr>
+          <w:ilvl w:val="0"/>
+          <w:numId w:val="14"/>
+        </w:numPr>
+        <w:spacing w:before="160" w:beforeAutospacing="0" w:after="200" w:afterAutospacing="0"/>
+        <w:jc w:val="both"/>
+      </w:pPr>
+      <w:r>
+        <w:t>Use the configuration object to create your</w:t>
+      </w:r>
+      <w:r>
+        <w:rPr>
+          <w:rStyle w:val="apple-converted-space"/>
+        </w:rPr>
+        <w:t> </w:t>
+      </w:r>
+      <w:r>
+        <w:rPr>
+          <w:rStyle w:val="HTMLCode"/>
+          <w:rFonts w:ascii="Times New Roman" w:eastAsiaTheme="majorEastAsia" w:hAnsi="Times New Roman" w:cs="Times New Roman"/>
+          <w:b/>
+          <w:sz w:val="24"/>
+          <w:szCs w:val="24"/>
+        </w:rPr>
+        <w:t>NSURLSession</w:t>
+      </w:r>
+      <w:r>
+        <w:rPr>
+          <w:rStyle w:val="apple-converted-space"/>
+        </w:rPr>
+        <w:t> </w:t>
+      </w:r>
+      <w:r>
+        <w:t>object.</w:t>
+      </w:r>
+    </w:p>
+    <w:p>
+      <w:pPr>
+        <w:pStyle w:val="NormalWeb"/>
+        <w:numPr>
+          <w:ilvl w:val="0"/>
+          <w:numId w:val="15"/>
+        </w:numPr>
+        <w:spacing w:before="0" w:beforeAutospacing="0" w:after="200" w:afterAutospacing="0"/>
+        <w:jc w:val="both"/>
+      </w:pPr>
+      <w:r>
+        <w:lastRenderedPageBreak/>
+        <w:t xml:space="preserve">Once </w:t>
+      </w:r>
+      <w:r>
+        <w:t xml:space="preserve">we </w:t>
+      </w:r>
+      <w:r>
+        <w:t xml:space="preserve">configured, </w:t>
+      </w:r>
+      <w:r>
+        <w:t>the</w:t>
+      </w:r>
+      <w:r>
+        <w:rPr>
+          <w:rStyle w:val="apple-converted-space"/>
+        </w:rPr>
+        <w:t> </w:t>
+      </w:r>
+      <w:r>
+        <w:rPr>
+          <w:rStyle w:val="HTMLCode"/>
+          <w:rFonts w:ascii="Times New Roman" w:eastAsiaTheme="majorEastAsia" w:hAnsi="Times New Roman" w:cs="Times New Roman"/>
+          <w:b/>
+          <w:sz w:val="24"/>
+          <w:szCs w:val="24"/>
+        </w:rPr>
+        <w:t>NSURLSession</w:t>
+      </w:r>
+      <w:r>
+        <w:rPr>
+          <w:rStyle w:val="apple-converted-space"/>
+        </w:rPr>
+        <w:t> </w:t>
+      </w:r>
+      <w:r>
+        <w:t>object seamlessly hands off upload and download tasks to t</w:t>
+      </w:r>
+      <w:r>
+        <w:t>he system at appropriate times.</w:t>
+      </w:r>
+    </w:p>
+    <w:p>
+      <w:pPr>
+        <w:pStyle w:val="NormalWeb"/>
+        <w:numPr>
+          <w:ilvl w:val="0"/>
+          <w:numId w:val="15"/>
+        </w:numPr>
+        <w:spacing w:before="0" w:beforeAutospacing="0" w:after="200" w:afterAutospacing="0"/>
+        <w:jc w:val="both"/>
+      </w:pPr>
+      <w:r>
+        <w:t xml:space="preserve">When the </w:t>
+      </w:r>
+      <w:r>
+        <w:t xml:space="preserve">tasks finish while </w:t>
+      </w:r>
+      <w:r>
+        <w:t>the</w:t>
+      </w:r>
+      <w:r>
+        <w:t xml:space="preserve"> app is still running (either in the foreground or the background), </w:t>
+      </w:r>
+      <w:r>
+        <w:t xml:space="preserve">then </w:t>
+      </w:r>
+      <w:r>
+        <w:t>the session object notifies</w:t>
+      </w:r>
+      <w:r>
+        <w:t xml:space="preserve"> its delegate in the usual way.</w:t>
+      </w:r>
+    </w:p>
+    <w:p>
+      <w:pPr>
+        <w:pStyle w:val="NormalWeb"/>
+        <w:numPr>
+          <w:ilvl w:val="0"/>
+          <w:numId w:val="15"/>
+        </w:numPr>
+        <w:spacing w:before="0" w:beforeAutospacing="0" w:after="200" w:afterAutospacing="0"/>
+        <w:jc w:val="both"/>
+      </w:pPr>
+      <w:r>
+        <w:t xml:space="preserve">If tasks have not yet finished and the system terminates </w:t>
+      </w:r>
+      <w:r>
+        <w:t>the</w:t>
+      </w:r>
+      <w:r>
+        <w:t xml:space="preserve"> app, the system automatically continues managi</w:t>
+      </w:r>
+      <w:r>
+        <w:t>ng the tasks in the background.</w:t>
+      </w:r>
+    </w:p>
+    <w:p>
+      <w:pPr>
+        <w:pStyle w:val="NormalWeb"/>
+        <w:numPr>
+          <w:ilvl w:val="0"/>
+          <w:numId w:val="15"/>
+        </w:numPr>
+        <w:spacing w:before="0" w:beforeAutospacing="0" w:after="200" w:afterAutospacing="0"/>
+        <w:jc w:val="both"/>
+      </w:pPr>
+      <w:r>
+        <w:t xml:space="preserve">If the user terminates </w:t>
+      </w:r>
+      <w:r>
+        <w:t>the</w:t>
+      </w:r>
+      <w:r>
+        <w:t xml:space="preserve"> app, the</w:t>
+      </w:r>
+      <w:r>
+        <w:t>n the</w:t>
+      </w:r>
+      <w:r>
+        <w:t xml:space="preserve"> system cancels any pending tasks.</w:t>
+      </w:r>
+    </w:p>
+    <w:p>
+      <w:pPr>
+        <w:pStyle w:val="NormalWeb"/>
+        <w:numPr>
+          <w:ilvl w:val="0"/>
+          <w:numId w:val="15"/>
+        </w:numPr>
+        <w:spacing w:before="0" w:beforeAutospacing="0" w:after="200" w:afterAutospacing="0"/>
+        <w:jc w:val="both"/>
+      </w:pPr>
+      <w:r>
+        <w:t>When all of the tasks associated with a background session are complete, the</w:t>
+      </w:r>
+      <w:r>
+        <w:t>n the</w:t>
+      </w:r>
+      <w:r>
+        <w:t xml:space="preserve"> system re</w:t>
+      </w:r>
+      <w:r>
+        <w:t xml:space="preserve"> launches the</w:t>
+      </w:r>
+      <w:r>
+        <w:t xml:space="preserve"> terminated app (assuming that the</w:t>
+      </w:r>
+      <w:r>
+        <w:rPr>
+          <w:rStyle w:val="apple-converted-space"/>
+        </w:rPr>
+        <w:t> </w:t>
+      </w:r>
+      <w:r>
+        <w:rPr>
+          <w:rStyle w:val="HTMLCode"/>
+          <w:rFonts w:ascii="Times New Roman" w:eastAsiaTheme="majorEastAsia" w:hAnsi="Times New Roman" w:cs="Times New Roman"/>
+          <w:color w:val="666666"/>
+          <w:sz w:val="24"/>
+          <w:szCs w:val="24"/>
+        </w:rPr>
+        <w:t>sessionSendsLaunchEvents</w:t>
+      </w:r>
+      <w:r>
+        <w:rPr>
+          <w:rStyle w:val="apple-converted-space"/>
+        </w:rPr>
+        <w:t> </w:t>
+      </w:r>
+      <w:r>
+        <w:t>property was set to</w:t>
+      </w:r>
+      <w:r>
+        <w:rPr>
+          <w:rStyle w:val="apple-converted-space"/>
+        </w:rPr>
+        <w:t> </w:t>
+      </w:r>
+      <w:hyperlink r:id="rId13" w:anchor="//apple_ref/doc/c_ref/YES" w:history="1">
+        <w:r>
+          <w:rPr>
+            <w:rStyle w:val="Hyperlink"/>
+            <w:b/>
+            <w:color w:val="auto"/>
+            <w:u w:val="none"/>
+          </w:rPr>
+          <w:t>YES</w:t>
+        </w:r>
+      </w:hyperlink>
+      <w:r>
+        <w:rPr>
+          <w:rStyle w:val="apple-converted-space"/>
+        </w:rPr>
+        <w:t> </w:t>
+      </w:r>
+      <w:r>
+        <w:t>and that the user did not force quit the app) and calls the app delegate’s</w:t>
+      </w:r>
+      <w:r>
+        <w:rPr>
+          <w:rStyle w:val="apple-converted-space"/>
+          <w:b/>
+        </w:rPr>
+        <w:t> </w:t>
+      </w:r>
+      <w:hyperlink r:id="rId14" w:anchor="//apple_ref/occ/intfm/UIApplicationDelegate/application:handleEventsForBackgroundURLSession:completionHandler:" w:tgtFrame="_self" w:history="1">
+        <w:r>
+          <w:rPr>
+            <w:rStyle w:val="Hyperlink"/>
+            <w:b/>
+            <w:color w:val="auto"/>
+            <w:u w:val="none"/>
+          </w:rPr>
+          <w:t>application:handleEventsForBackgroundURLSession:completionHandler:</w:t>
+        </w:r>
+      </w:hyperlink>
+      <w:r>
+        <w:rPr>
+          <w:rStyle w:val="apple-converted-space"/>
+        </w:rPr>
+        <w:t> </w:t>
+      </w:r>
+      <w:r>
+        <w:t>method.</w:t>
+      </w:r>
+    </w:p>
+    <w:p>
+      <w:pPr>
+        <w:pStyle w:val="NormalWeb"/>
+        <w:numPr>
+          <w:ilvl w:val="0"/>
+          <w:numId w:val="15"/>
+        </w:numPr>
+        <w:spacing w:before="0" w:beforeAutospacing="0" w:after="200" w:afterAutospacing="0"/>
+        <w:jc w:val="both"/>
+      </w:pPr>
+      <w:r>
+        <w:t>The system may also re</w:t>
+      </w:r>
+      <w:r>
+        <w:t xml:space="preserve"> </w:t>
+      </w:r>
+      <w:r>
+        <w:t xml:space="preserve">launch the app to handle authentication challenges or other task-related events that require </w:t>
+      </w:r>
+      <w:r>
+        <w:t>the app’s attention.</w:t>
+      </w:r>
+    </w:p>
+    <w:p>
+      <w:pPr>
+        <w:pStyle w:val="NormalWeb"/>
+        <w:numPr>
+          <w:ilvl w:val="0"/>
+          <w:numId w:val="15"/>
+        </w:numPr>
+        <w:spacing w:before="0" w:beforeAutospacing="0" w:after="200" w:afterAutospacing="0"/>
+        <w:jc w:val="both"/>
+      </w:pPr>
+      <w:r>
+        <w:t xml:space="preserve">In </w:t>
+      </w:r>
+      <w:r>
+        <w:t>the implementation of the</w:t>
+      </w:r>
+      <w:r>
+        <w:t xml:space="preserve"> delegate method, use the provided identifier to create a new</w:t>
+      </w:r>
+      <w:r>
+        <w:t xml:space="preserve"> </w:t>
+      </w:r>
+      <w:r>
+        <w:rPr>
+          <w:rStyle w:val="HTMLCode"/>
+          <w:rFonts w:ascii="Times New Roman" w:eastAsiaTheme="majorEastAsia" w:hAnsi="Times New Roman" w:cs="Times New Roman"/>
+          <w:b/>
+          <w:sz w:val="24"/>
+          <w:szCs w:val="24"/>
+        </w:rPr>
+        <w:t>NSURLSessionConfiguration</w:t>
+      </w:r>
+      <w:r>
+        <w:rPr>
+          <w:rStyle w:val="apple-converted-space"/>
+        </w:rPr>
+        <w:t> </w:t>
+      </w:r>
+      <w:r>
+        <w:t>and</w:t>
+      </w:r>
+      <w:r>
+        <w:rPr>
+          <w:rStyle w:val="apple-converted-space"/>
+        </w:rPr>
+        <w:t> </w:t>
+      </w:r>
+      <w:r>
+        <w:rPr>
+          <w:rStyle w:val="HTMLCode"/>
+          <w:rFonts w:ascii="Times New Roman" w:eastAsiaTheme="majorEastAsia" w:hAnsi="Times New Roman" w:cs="Times New Roman"/>
+          <w:b/>
+          <w:sz w:val="24"/>
+          <w:szCs w:val="24"/>
+        </w:rPr>
+        <w:t>NSURLSession</w:t>
+      </w:r>
+      <w:r>
+        <w:rPr>
+          <w:rStyle w:val="apple-converted-space"/>
+        </w:rPr>
+        <w:t> </w:t>
+      </w:r>
+      <w:r>
+        <w:t>object with th</w:t>
+      </w:r>
+      <w:r>
+        <w:t>e same configuration as before.</w:t>
+      </w:r>
+    </w:p>
+    <w:p>
+      <w:pPr>
+        <w:pStyle w:val="NormalWeb"/>
+        <w:numPr>
+          <w:ilvl w:val="0"/>
+          <w:numId w:val="15"/>
+        </w:numPr>
+        <w:spacing w:before="0" w:beforeAutospacing="0" w:after="200" w:afterAutospacing="0"/>
+        <w:jc w:val="both"/>
+      </w:pPr>
+      <w:r>
+        <w:t xml:space="preserve">The system reconnects </w:t>
+      </w:r>
+      <w:r>
+        <w:t>the</w:t>
+      </w:r>
+      <w:r>
+        <w:t xml:space="preserve"> new session object to the previous tasks and reports their status to the session object’s delegate.</w:t>
       </w:r>
     </w:p>
     <w:p>
@@ -2308,6 +3148,13 @@
         </w:rPr>
         <w:t>https://developer.apple.com/library/ios/documentation/iPhone/Conceptual/iPhoneOSProgrammingGuide/BackgroundExecution/BackgroundExecution.html#//apple_ref/doc/uid/TP40007072-CH4-SW1</w:t>
       </w:r>
+    </w:p>
+    <w:p>
+      <w:pPr>
+        <w:rPr>
+          <w:szCs w:val="20"/>
+        </w:rPr>
+      </w:pPr>
     </w:p>
     <w:sectPr>
       <w:pgSz w:w="12240" w:h="15840"/>
@@ -2322,6 +3169,92 @@
 <file path=word/numbering.xml><?xml version="1.0" encoding="utf-8"?>
 <w:numbering xmlns:ve="http://schemas.openxmlformats.org/markup-compatibility/2006" xmlns:o="urn:schemas-microsoft-com:office:office" xmlns:r="http://schemas.openxmlformats.org/officeDocument/2006/relationships" xmlns:m="http://schemas.openxmlformats.org/officeDocument/2006/math" xmlns:v="urn:schemas-microsoft-com:vml" xmlns:wp="http://schemas.openxmlformats.org/drawingml/2006/wordprocessingDrawing" xmlns:w10="urn:schemas-microsoft-com:office:word" xmlns:w="http://schemas.openxmlformats.org/wordprocessingml/2006/main" xmlns:wne="http://schemas.microsoft.com/office/word/2006/wordml">
   <w:abstractNum w:abstractNumId="0">
+    <w:nsid w:val="040C78E8"/>
+    <w:multiLevelType w:val="hybridMultilevel"/>
+    <w:tmpl w:val="4A5C1F9E"/>
+    <w:lvl w:ilvl="0" w:tplc="0409000F">
+      <w:start w:val="1"/>
+      <w:numFmt w:val="decimal"/>
+      <w:lvlText w:val="%1."/>
+      <w:lvlJc w:val="left"/>
+      <w:pPr>
+        <w:ind w:left="1080" w:hanging="360"/>
+      </w:pPr>
+    </w:lvl>
+    <w:lvl w:ilvl="1" w:tplc="04090019" w:tentative="1">
+      <w:start w:val="1"/>
+      <w:numFmt w:val="lowerLetter"/>
+      <w:lvlText w:val="%2."/>
+      <w:lvlJc w:val="left"/>
+      <w:pPr>
+        <w:ind w:left="1800" w:hanging="360"/>
+      </w:pPr>
+    </w:lvl>
+    <w:lvl w:ilvl="2" w:tplc="0409001B" w:tentative="1">
+      <w:start w:val="1"/>
+      <w:numFmt w:val="lowerRoman"/>
+      <w:lvlText w:val="%3."/>
+      <w:lvlJc w:val="right"/>
+      <w:pPr>
+        <w:ind w:left="2520" w:hanging="180"/>
+      </w:pPr>
+    </w:lvl>
+    <w:lvl w:ilvl="3" w:tplc="0409000F" w:tentative="1">
+      <w:start w:val="1"/>
+      <w:numFmt w:val="decimal"/>
+      <w:lvlText w:val="%4."/>
+      <w:lvlJc w:val="left"/>
+      <w:pPr>
+        <w:ind w:left="3240" w:hanging="360"/>
+      </w:pPr>
+    </w:lvl>
+    <w:lvl w:ilvl="4" w:tplc="04090019" w:tentative="1">
+      <w:start w:val="1"/>
+      <w:numFmt w:val="lowerLetter"/>
+      <w:lvlText w:val="%5."/>
+      <w:lvlJc w:val="left"/>
+      <w:pPr>
+        <w:ind w:left="3960" w:hanging="360"/>
+      </w:pPr>
+    </w:lvl>
+    <w:lvl w:ilvl="5" w:tplc="0409001B" w:tentative="1">
+      <w:start w:val="1"/>
+      <w:numFmt w:val="lowerRoman"/>
+      <w:lvlText w:val="%6."/>
+      <w:lvlJc w:val="right"/>
+      <w:pPr>
+        <w:ind w:left="4680" w:hanging="180"/>
+      </w:pPr>
+    </w:lvl>
+    <w:lvl w:ilvl="6" w:tplc="0409000F" w:tentative="1">
+      <w:start w:val="1"/>
+      <w:numFmt w:val="decimal"/>
+      <w:lvlText w:val="%7."/>
+      <w:lvlJc w:val="left"/>
+      <w:pPr>
+        <w:ind w:left="5400" w:hanging="360"/>
+      </w:pPr>
+    </w:lvl>
+    <w:lvl w:ilvl="7" w:tplc="04090019" w:tentative="1">
+      <w:start w:val="1"/>
+      <w:numFmt w:val="lowerLetter"/>
+      <w:lvlText w:val="%8."/>
+      <w:lvlJc w:val="left"/>
+      <w:pPr>
+        <w:ind w:left="6120" w:hanging="360"/>
+      </w:pPr>
+    </w:lvl>
+    <w:lvl w:ilvl="8" w:tplc="0409001B" w:tentative="1">
+      <w:start w:val="1"/>
+      <w:numFmt w:val="lowerRoman"/>
+      <w:lvlText w:val="%9."/>
+      <w:lvlJc w:val="right"/>
+      <w:pPr>
+        <w:ind w:left="6840" w:hanging="180"/>
+      </w:pPr>
+    </w:lvl>
+  </w:abstractNum>
+  <w:abstractNum w:abstractNumId="1">
     <w:nsid w:val="0A18611C"/>
     <w:multiLevelType w:val="multilevel"/>
     <w:tmpl w:val="93D0FD12"/>
@@ -2470,7 +3403,7 @@
       </w:rPr>
     </w:lvl>
   </w:abstractNum>
-  <w:abstractNum w:abstractNumId="1">
+  <w:abstractNum w:abstractNumId="2">
     <w:nsid w:val="21916994"/>
     <w:multiLevelType w:val="hybridMultilevel"/>
     <w:tmpl w:val="37320412"/>
@@ -2583,7 +3516,7 @@
       </w:rPr>
     </w:lvl>
   </w:abstractNum>
-  <w:abstractNum w:abstractNumId="2">
+  <w:abstractNum w:abstractNumId="3">
     <w:nsid w:val="30062512"/>
     <w:multiLevelType w:val="hybridMultilevel"/>
     <w:tmpl w:val="C8D66128"/>
@@ -2696,7 +3629,120 @@
       </w:rPr>
     </w:lvl>
   </w:abstractNum>
-  <w:abstractNum w:abstractNumId="3">
+  <w:abstractNum w:abstractNumId="4">
+    <w:nsid w:val="30DC306B"/>
+    <w:multiLevelType w:val="hybridMultilevel"/>
+    <w:tmpl w:val="64965C30"/>
+    <w:lvl w:ilvl="0" w:tplc="0409000B">
+      <w:start w:val="1"/>
+      <w:numFmt w:val="bullet"/>
+      <w:lvlText w:val=""/>
+      <w:lvlJc w:val="left"/>
+      <w:pPr>
+        <w:ind w:left="720" w:hanging="360"/>
+      </w:pPr>
+      <w:rPr>
+        <w:rFonts w:ascii="Wingdings" w:hAnsi="Wingdings" w:hint="default"/>
+      </w:rPr>
+    </w:lvl>
+    <w:lvl w:ilvl="1" w:tplc="04090003" w:tentative="1">
+      <w:start w:val="1"/>
+      <w:numFmt w:val="bullet"/>
+      <w:lvlText w:val="o"/>
+      <w:lvlJc w:val="left"/>
+      <w:pPr>
+        <w:ind w:left="1440" w:hanging="360"/>
+      </w:pPr>
+      <w:rPr>
+        <w:rFonts w:ascii="Courier New" w:hAnsi="Courier New" w:cs="Courier New" w:hint="default"/>
+      </w:rPr>
+    </w:lvl>
+    <w:lvl w:ilvl="2" w:tplc="04090005" w:tentative="1">
+      <w:start w:val="1"/>
+      <w:numFmt w:val="bullet"/>
+      <w:lvlText w:val=""/>
+      <w:lvlJc w:val="left"/>
+      <w:pPr>
+        <w:ind w:left="2160" w:hanging="360"/>
+      </w:pPr>
+      <w:rPr>
+        <w:rFonts w:ascii="Wingdings" w:hAnsi="Wingdings" w:hint="default"/>
+      </w:rPr>
+    </w:lvl>
+    <w:lvl w:ilvl="3" w:tplc="04090001" w:tentative="1">
+      <w:start w:val="1"/>
+      <w:numFmt w:val="bullet"/>
+      <w:lvlText w:val=""/>
+      <w:lvlJc w:val="left"/>
+      <w:pPr>
+        <w:ind w:left="2880" w:hanging="360"/>
+      </w:pPr>
+      <w:rPr>
+        <w:rFonts w:ascii="Symbol" w:hAnsi="Symbol" w:hint="default"/>
+      </w:rPr>
+    </w:lvl>
+    <w:lvl w:ilvl="4" w:tplc="04090003" w:tentative="1">
+      <w:start w:val="1"/>
+      <w:numFmt w:val="bullet"/>
+      <w:lvlText w:val="o"/>
+      <w:lvlJc w:val="left"/>
+      <w:pPr>
+        <w:ind w:left="3600" w:hanging="360"/>
+      </w:pPr>
+      <w:rPr>
+        <w:rFonts w:ascii="Courier New" w:hAnsi="Courier New" w:cs="Courier New" w:hint="default"/>
+      </w:rPr>
+    </w:lvl>
+    <w:lvl w:ilvl="5" w:tplc="04090005" w:tentative="1">
+      <w:start w:val="1"/>
+      <w:numFmt w:val="bullet"/>
+      <w:lvlText w:val=""/>
+      <w:lvlJc w:val="left"/>
+      <w:pPr>
+        <w:ind w:left="4320" w:hanging="360"/>
+      </w:pPr>
+      <w:rPr>
+        <w:rFonts w:ascii="Wingdings" w:hAnsi="Wingdings" w:hint="default"/>
+      </w:rPr>
+    </w:lvl>
+    <w:lvl w:ilvl="6" w:tplc="04090001" w:tentative="1">
+      <w:start w:val="1"/>
+      <w:numFmt w:val="bullet"/>
+      <w:lvlText w:val=""/>
+      <w:lvlJc w:val="left"/>
+      <w:pPr>
+        <w:ind w:left="5040" w:hanging="360"/>
+      </w:pPr>
+      <w:rPr>
+        <w:rFonts w:ascii="Symbol" w:hAnsi="Symbol" w:hint="default"/>
+      </w:rPr>
+    </w:lvl>
+    <w:lvl w:ilvl="7" w:tplc="04090003" w:tentative="1">
+      <w:start w:val="1"/>
+      <w:numFmt w:val="bullet"/>
+      <w:lvlText w:val="o"/>
+      <w:lvlJc w:val="left"/>
+      <w:pPr>
+        <w:ind w:left="5760" w:hanging="360"/>
+      </w:pPr>
+      <w:rPr>
+        <w:rFonts w:ascii="Courier New" w:hAnsi="Courier New" w:cs="Courier New" w:hint="default"/>
+      </w:rPr>
+    </w:lvl>
+    <w:lvl w:ilvl="8" w:tplc="04090005" w:tentative="1">
+      <w:start w:val="1"/>
+      <w:numFmt w:val="bullet"/>
+      <w:lvlText w:val=""/>
+      <w:lvlJc w:val="left"/>
+      <w:pPr>
+        <w:ind w:left="6480" w:hanging="360"/>
+      </w:pPr>
+      <w:rPr>
+        <w:rFonts w:ascii="Wingdings" w:hAnsi="Wingdings" w:hint="default"/>
+      </w:rPr>
+    </w:lvl>
+  </w:abstractNum>
+  <w:abstractNum w:abstractNumId="5">
     <w:nsid w:val="32396EB3"/>
     <w:multiLevelType w:val="hybridMultilevel"/>
     <w:tmpl w:val="2384CDE2"/>
@@ -2809,7 +3855,7 @@
       </w:rPr>
     </w:lvl>
   </w:abstractNum>
-  <w:abstractNum w:abstractNumId="4">
+  <w:abstractNum w:abstractNumId="6">
     <w:nsid w:val="347B0996"/>
     <w:multiLevelType w:val="hybridMultilevel"/>
     <w:tmpl w:val="CE422F5E"/>
@@ -2922,7 +3968,7 @@
       </w:rPr>
     </w:lvl>
   </w:abstractNum>
-  <w:abstractNum w:abstractNumId="5">
+  <w:abstractNum w:abstractNumId="7">
     <w:nsid w:val="37A915A2"/>
     <w:multiLevelType w:val="hybridMultilevel"/>
     <w:tmpl w:val="28C2E32E"/>
@@ -3008,7 +4054,120 @@
       </w:pPr>
     </w:lvl>
   </w:abstractNum>
-  <w:abstractNum w:abstractNumId="6">
+  <w:abstractNum w:abstractNumId="8">
+    <w:nsid w:val="48745957"/>
+    <w:multiLevelType w:val="hybridMultilevel"/>
+    <w:tmpl w:val="69069B9A"/>
+    <w:lvl w:ilvl="0" w:tplc="0409000B">
+      <w:start w:val="1"/>
+      <w:numFmt w:val="bullet"/>
+      <w:lvlText w:val=""/>
+      <w:lvlJc w:val="left"/>
+      <w:pPr>
+        <w:ind w:left="720" w:hanging="360"/>
+      </w:pPr>
+      <w:rPr>
+        <w:rFonts w:ascii="Wingdings" w:hAnsi="Wingdings" w:hint="default"/>
+      </w:rPr>
+    </w:lvl>
+    <w:lvl w:ilvl="1" w:tplc="04090003" w:tentative="1">
+      <w:start w:val="1"/>
+      <w:numFmt w:val="bullet"/>
+      <w:lvlText w:val="o"/>
+      <w:lvlJc w:val="left"/>
+      <w:pPr>
+        <w:ind w:left="1440" w:hanging="360"/>
+      </w:pPr>
+      <w:rPr>
+        <w:rFonts w:ascii="Courier New" w:hAnsi="Courier New" w:cs="Courier New" w:hint="default"/>
+      </w:rPr>
+    </w:lvl>
+    <w:lvl w:ilvl="2" w:tplc="04090005" w:tentative="1">
+      <w:start w:val="1"/>
+      <w:numFmt w:val="bullet"/>
+      <w:lvlText w:val=""/>
+      <w:lvlJc w:val="left"/>
+      <w:pPr>
+        <w:ind w:left="2160" w:hanging="360"/>
+      </w:pPr>
+      <w:rPr>
+        <w:rFonts w:ascii="Wingdings" w:hAnsi="Wingdings" w:hint="default"/>
+      </w:rPr>
+    </w:lvl>
+    <w:lvl w:ilvl="3" w:tplc="04090001" w:tentative="1">
+      <w:start w:val="1"/>
+      <w:numFmt w:val="bullet"/>
+      <w:lvlText w:val=""/>
+      <w:lvlJc w:val="left"/>
+      <w:pPr>
+        <w:ind w:left="2880" w:hanging="360"/>
+      </w:pPr>
+      <w:rPr>
+        <w:rFonts w:ascii="Symbol" w:hAnsi="Symbol" w:hint="default"/>
+      </w:rPr>
+    </w:lvl>
+    <w:lvl w:ilvl="4" w:tplc="04090003" w:tentative="1">
+      <w:start w:val="1"/>
+      <w:numFmt w:val="bullet"/>
+      <w:lvlText w:val="o"/>
+      <w:lvlJc w:val="left"/>
+      <w:pPr>
+        <w:ind w:left="3600" w:hanging="360"/>
+      </w:pPr>
+      <w:rPr>
+        <w:rFonts w:ascii="Courier New" w:hAnsi="Courier New" w:cs="Courier New" w:hint="default"/>
+      </w:rPr>
+    </w:lvl>
+    <w:lvl w:ilvl="5" w:tplc="04090005" w:tentative="1">
+      <w:start w:val="1"/>
+      <w:numFmt w:val="bullet"/>
+      <w:lvlText w:val=""/>
+      <w:lvlJc w:val="left"/>
+      <w:pPr>
+        <w:ind w:left="4320" w:hanging="360"/>
+      </w:pPr>
+      <w:rPr>
+        <w:rFonts w:ascii="Wingdings" w:hAnsi="Wingdings" w:hint="default"/>
+      </w:rPr>
+    </w:lvl>
+    <w:lvl w:ilvl="6" w:tplc="04090001" w:tentative="1">
+      <w:start w:val="1"/>
+      <w:numFmt w:val="bullet"/>
+      <w:lvlText w:val=""/>
+      <w:lvlJc w:val="left"/>
+      <w:pPr>
+        <w:ind w:left="5040" w:hanging="360"/>
+      </w:pPr>
+      <w:rPr>
+        <w:rFonts w:ascii="Symbol" w:hAnsi="Symbol" w:hint="default"/>
+      </w:rPr>
+    </w:lvl>
+    <w:lvl w:ilvl="7" w:tplc="04090003" w:tentative="1">
+      <w:start w:val="1"/>
+      <w:numFmt w:val="bullet"/>
+      <w:lvlText w:val="o"/>
+      <w:lvlJc w:val="left"/>
+      <w:pPr>
+        <w:ind w:left="5760" w:hanging="360"/>
+      </w:pPr>
+      <w:rPr>
+        <w:rFonts w:ascii="Courier New" w:hAnsi="Courier New" w:cs="Courier New" w:hint="default"/>
+      </w:rPr>
+    </w:lvl>
+    <w:lvl w:ilvl="8" w:tplc="04090005" w:tentative="1">
+      <w:start w:val="1"/>
+      <w:numFmt w:val="bullet"/>
+      <w:lvlText w:val=""/>
+      <w:lvlJc w:val="left"/>
+      <w:pPr>
+        <w:ind w:left="6480" w:hanging="360"/>
+      </w:pPr>
+      <w:rPr>
+        <w:rFonts w:ascii="Wingdings" w:hAnsi="Wingdings" w:hint="default"/>
+      </w:rPr>
+    </w:lvl>
+  </w:abstractNum>
+  <w:abstractNum w:abstractNumId="9">
     <w:nsid w:val="535B074F"/>
     <w:multiLevelType w:val="hybridMultilevel"/>
     <w:tmpl w:val="43BAB7C6"/>
@@ -3121,7 +4280,7 @@
       </w:rPr>
     </w:lvl>
   </w:abstractNum>
-  <w:abstractNum w:abstractNumId="7">
+  <w:abstractNum w:abstractNumId="10">
     <w:nsid w:val="54BD0D8E"/>
     <w:multiLevelType w:val="hybridMultilevel"/>
     <w:tmpl w:val="556A2CA4"/>
@@ -3236,7 +4395,7 @@
       </w:rPr>
     </w:lvl>
   </w:abstractNum>
-  <w:abstractNum w:abstractNumId="8">
+  <w:abstractNum w:abstractNumId="11">
     <w:nsid w:val="564256E8"/>
     <w:multiLevelType w:val="hybridMultilevel"/>
     <w:tmpl w:val="97F8B1B6"/>
@@ -3349,7 +4508,7 @@
       </w:rPr>
     </w:lvl>
   </w:abstractNum>
-  <w:abstractNum w:abstractNumId="9">
+  <w:abstractNum w:abstractNumId="12">
     <w:nsid w:val="5F6D17A1"/>
     <w:multiLevelType w:val="hybridMultilevel"/>
     <w:tmpl w:val="096604BA"/>
@@ -3464,7 +4623,7 @@
       </w:rPr>
     </w:lvl>
   </w:abstractNum>
-  <w:abstractNum w:abstractNumId="10">
+  <w:abstractNum w:abstractNumId="13">
     <w:nsid w:val="614D0584"/>
     <w:multiLevelType w:val="hybridMultilevel"/>
     <w:tmpl w:val="83C20D3C"/>
@@ -3577,7 +4736,7 @@
       </w:rPr>
     </w:lvl>
   </w:abstractNum>
-  <w:abstractNum w:abstractNumId="11">
+  <w:abstractNum w:abstractNumId="14">
     <w:nsid w:val="728A6480"/>
     <w:multiLevelType w:val="hybridMultilevel"/>
     <w:tmpl w:val="04C2090E"/>
@@ -3691,40 +4850,49 @@
     </w:lvl>
   </w:abstractNum>
   <w:num w:numId="1">
+    <w:abstractNumId w:val="5"/>
+  </w:num>
+  <w:num w:numId="2">
+    <w:abstractNumId w:val="7"/>
+  </w:num>
+  <w:num w:numId="3">
     <w:abstractNumId w:val="3"/>
   </w:num>
-  <w:num w:numId="2">
-    <w:abstractNumId w:val="5"/>
+  <w:num w:numId="4">
+    <w:abstractNumId w:val="1"/>
   </w:num>
-  <w:num w:numId="3">
+  <w:num w:numId="5">
+    <w:abstractNumId w:val="12"/>
+  </w:num>
+  <w:num w:numId="6">
+    <w:abstractNumId w:val="10"/>
+  </w:num>
+  <w:num w:numId="7">
     <w:abstractNumId w:val="2"/>
   </w:num>
-  <w:num w:numId="4">
+  <w:num w:numId="8">
+    <w:abstractNumId w:val="14"/>
+  </w:num>
+  <w:num w:numId="9">
+    <w:abstractNumId w:val="9"/>
+  </w:num>
+  <w:num w:numId="10">
+    <w:abstractNumId w:val="11"/>
+  </w:num>
+  <w:num w:numId="11">
+    <w:abstractNumId w:val="13"/>
+  </w:num>
+  <w:num w:numId="12">
+    <w:abstractNumId w:val="6"/>
+  </w:num>
+  <w:num w:numId="13">
+    <w:abstractNumId w:val="4"/>
+  </w:num>
+  <w:num w:numId="14">
     <w:abstractNumId w:val="0"/>
   </w:num>
-  <w:num w:numId="5">
-    <w:abstractNumId w:val="9"/>
-  </w:num>
-  <w:num w:numId="6">
-    <w:abstractNumId w:val="7"/>
-  </w:num>
-  <w:num w:numId="7">
-    <w:abstractNumId w:val="1"/>
-  </w:num>
-  <w:num w:numId="8">
-    <w:abstractNumId w:val="11"/>
-  </w:num>
-  <w:num w:numId="9">
-    <w:abstractNumId w:val="6"/>
-  </w:num>
-  <w:num w:numId="10">
+  <w:num w:numId="15">
     <w:abstractNumId w:val="8"/>
-  </w:num>
-  <w:num w:numId="11">
-    <w:abstractNumId w:val="10"/>
-  </w:num>
-  <w:num w:numId="12">
-    <w:abstractNumId w:val="4"/>
   </w:num>
 </w:numbering>
 </file>
@@ -3992,7 +5160,6 @@
     <w:name w:val="Normal (Web)"/>
     <w:basedOn w:val="Normal"/>
     <w:uiPriority w:val="99"/>
-    <w:semiHidden/>
     <w:unhideWhenUsed/>
     <w:rsid w:val="008732BD"/>
     <w:pPr>

</xml_diff>